<commit_message>
bug 3 report bug 3 j Unit test and bug 3 fixed code
</commit_message>
<xml_diff>
--- a/3rd Bug report.docx
+++ b/3rd Bug report.docx
@@ -108,7 +108,6 @@
       <w:pPr>
         <w:pStyle w:val="Default"/>
         <w:rPr>
-          <w:rFonts w:hint="eastAsia"/>
           <w:sz w:val="22"/>
           <w:szCs w:val="22"/>
           <w:lang w:eastAsia="ko-KR"/>
@@ -119,7 +118,6 @@
       <w:pPr>
         <w:pStyle w:val="2"/>
         <w:rPr>
-          <w:rFonts w:hint="eastAsia"/>
           <w:lang w:eastAsia="ko-KR"/>
         </w:rPr>
       </w:pPr>
@@ -155,7 +153,6 @@
       <w:pPr>
         <w:pStyle w:val="Default"/>
         <w:rPr>
-          <w:rFonts w:hint="eastAsia"/>
           <w:b/>
           <w:sz w:val="22"/>
           <w:szCs w:val="22"/>
@@ -208,30 +205,27 @@
       <w:pPr>
         <w:pStyle w:val="Default"/>
         <w:rPr>
-          <w:rFonts w:hint="eastAsia"/>
-          <w:b/>
-          <w:sz w:val="22"/>
-          <w:szCs w:val="22"/>
-          <w:lang w:eastAsia="ko-KR"/>
-        </w:rPr>
-      </w:pPr>
-    </w:p>
-    <w:p>
-      <w:pPr>
-        <w:pStyle w:val="Default"/>
-        <w:rPr>
-          <w:rFonts w:hint="eastAsia"/>
-          <w:sz w:val="22"/>
-          <w:szCs w:val="22"/>
-          <w:lang w:eastAsia="ko-KR"/>
-        </w:rPr>
-      </w:pPr>
-    </w:p>
-    <w:p>
-      <w:pPr>
-        <w:pStyle w:val="Default"/>
-        <w:rPr>
-          <w:rFonts w:hint="eastAsia"/>
+          <w:b/>
+          <w:sz w:val="22"/>
+          <w:szCs w:val="22"/>
+          <w:lang w:eastAsia="ko-KR"/>
+        </w:rPr>
+      </w:pPr>
+    </w:p>
+    <w:p>
+      <w:pPr>
+        <w:pStyle w:val="Default"/>
+        <w:rPr>
+          <w:sz w:val="22"/>
+          <w:szCs w:val="22"/>
+          <w:lang w:eastAsia="ko-KR"/>
+        </w:rPr>
+      </w:pPr>
+    </w:p>
+    <w:p>
+      <w:pPr>
+        <w:pStyle w:val="Default"/>
+        <w:rPr>
           <w:b/>
           <w:color w:val="FF0000"/>
           <w:szCs w:val="22"/>
@@ -248,18 +242,15 @@
         </w:rPr>
         <w:t xml:space="preserve">From here </w:t>
       </w:r>
-      <w:proofErr w:type="gramStart"/>
-      <w:r>
-        <w:rPr>
-          <w:rFonts w:hint="eastAsia"/>
-          <w:b/>
-          <w:color w:val="FF0000"/>
-          <w:szCs w:val="22"/>
-          <w:lang w:eastAsia="ko-KR"/>
-        </w:rPr>
-        <w:t>As</w:t>
-      </w:r>
-      <w:proofErr w:type="gramEnd"/>
+      <w:r>
+        <w:rPr>
+          <w:b/>
+          <w:color w:val="FF0000"/>
+          <w:szCs w:val="22"/>
+          <w:lang w:eastAsia="ko-KR"/>
+        </w:rPr>
+        <w:t>as</w:t>
+      </w:r>
       <w:r>
         <w:rPr>
           <w:rFonts w:hint="eastAsia"/>
@@ -294,7 +285,6 @@
       <w:pPr>
         <w:pStyle w:val="Default"/>
         <w:rPr>
-          <w:rFonts w:hint="eastAsia"/>
           <w:sz w:val="22"/>
           <w:szCs w:val="22"/>
           <w:lang w:eastAsia="ko-KR"/>
@@ -346,51 +336,46 @@
       <w:pPr>
         <w:pStyle w:val="Default"/>
         <w:rPr>
-          <w:rFonts w:hint="eastAsia"/>
-          <w:sz w:val="22"/>
-          <w:szCs w:val="22"/>
-          <w:lang w:eastAsia="ko-KR"/>
-        </w:rPr>
-      </w:pPr>
-    </w:p>
-    <w:p>
-      <w:pPr>
-        <w:pStyle w:val="Default"/>
-        <w:rPr>
-          <w:rFonts w:hint="eastAsia"/>
-          <w:sz w:val="22"/>
-          <w:szCs w:val="22"/>
-          <w:lang w:eastAsia="ko-KR"/>
-        </w:rPr>
-      </w:pPr>
-    </w:p>
-    <w:p>
-      <w:pPr>
-        <w:pStyle w:val="Default"/>
-        <w:rPr>
-          <w:rFonts w:hint="eastAsia"/>
-          <w:sz w:val="22"/>
-          <w:szCs w:val="22"/>
-          <w:lang w:eastAsia="ko-KR"/>
-        </w:rPr>
-      </w:pPr>
-    </w:p>
-    <w:p>
-      <w:pPr>
-        <w:pStyle w:val="Default"/>
-        <w:rPr>
-          <w:rFonts w:hint="eastAsia"/>
-          <w:sz w:val="22"/>
-          <w:szCs w:val="22"/>
-          <w:lang w:eastAsia="ko-KR"/>
-        </w:rPr>
-      </w:pPr>
-    </w:p>
-    <w:p>
-      <w:pPr>
-        <w:pStyle w:val="Default"/>
-        <w:rPr>
-          <w:rFonts w:hint="eastAsia"/>
+          <w:sz w:val="22"/>
+          <w:szCs w:val="22"/>
+          <w:lang w:eastAsia="ko-KR"/>
+        </w:rPr>
+      </w:pPr>
+    </w:p>
+    <w:p>
+      <w:pPr>
+        <w:pStyle w:val="Default"/>
+        <w:rPr>
+          <w:sz w:val="22"/>
+          <w:szCs w:val="22"/>
+          <w:lang w:eastAsia="ko-KR"/>
+        </w:rPr>
+      </w:pPr>
+    </w:p>
+    <w:p>
+      <w:pPr>
+        <w:pStyle w:val="Default"/>
+        <w:rPr>
+          <w:sz w:val="22"/>
+          <w:szCs w:val="22"/>
+          <w:lang w:eastAsia="ko-KR"/>
+        </w:rPr>
+      </w:pPr>
+    </w:p>
+    <w:p>
+      <w:pPr>
+        <w:pStyle w:val="Default"/>
+        <w:rPr>
+          <w:sz w:val="22"/>
+          <w:szCs w:val="22"/>
+          <w:lang w:eastAsia="ko-KR"/>
+        </w:rPr>
+      </w:pPr>
+    </w:p>
+    <w:p>
+      <w:pPr>
+        <w:pStyle w:val="Default"/>
+        <w:rPr>
           <w:sz w:val="22"/>
           <w:szCs w:val="22"/>
           <w:lang w:eastAsia="ko-KR"/>
@@ -400,9 +385,6 @@
     <w:p>
       <w:pPr>
         <w:pStyle w:val="2"/>
-        <w:rPr>
-          <w:rFonts w:hint="eastAsia"/>
-        </w:rPr>
       </w:pPr>
       <w:r>
         <w:t xml:space="preserve">After </w:t>
@@ -418,7 +400,7 @@
       <w:pPr>
         <w:pStyle w:val="2"/>
         <w:rPr>
-          <w:rFonts w:hint="eastAsia"/>
+          <w:lang w:eastAsia="ko-KR"/>
         </w:rPr>
       </w:pPr>
       <w:r>
@@ -453,12 +435,18 @@
         </w:rPr>
         <w:t xml:space="preserve">in line 45 </w:t>
       </w:r>
-    </w:p>
-    <w:p>
-      <w:pPr>
-        <w:pStyle w:val="Default"/>
-        <w:rPr>
-          <w:rFonts w:hint="eastAsia"/>
+      <w:r>
+        <w:rPr>
+          <w:rFonts w:hint="eastAsia"/>
+          <w:lang w:eastAsia="ko-KR"/>
+        </w:rPr>
+        <w:t xml:space="preserve">in Game.java class </w:t>
+      </w:r>
+    </w:p>
+    <w:p>
+      <w:pPr>
+        <w:pStyle w:val="Default"/>
+        <w:rPr>
           <w:sz w:val="22"/>
           <w:szCs w:val="22"/>
           <w:lang w:eastAsia="ko-KR"/>
@@ -778,25 +766,25 @@
       <w:pPr>
         <w:pStyle w:val="Default"/>
         <w:rPr>
-          <w:rFonts w:hint="eastAsia"/>
-          <w:sz w:val="22"/>
-          <w:szCs w:val="22"/>
-          <w:lang w:eastAsia="ko-KR"/>
-        </w:rPr>
-      </w:pPr>
-    </w:p>
-    <w:p>
-      <w:pPr>
-        <w:pStyle w:val="Default"/>
-        <w:rPr>
-          <w:rFonts w:hint="eastAsia"/>
-          <w:sz w:val="22"/>
-          <w:szCs w:val="22"/>
-          <w:lang w:eastAsia="ko-KR"/>
-        </w:rPr>
-      </w:pPr>
-      <w:r>
-        <w:rPr>
+          <w:sz w:val="22"/>
+          <w:szCs w:val="22"/>
+          <w:lang w:eastAsia="ko-KR"/>
+        </w:rPr>
+      </w:pPr>
+    </w:p>
+    <w:p>
+      <w:pPr>
+        <w:pStyle w:val="Default"/>
+        <w:rPr>
+          <w:color w:val="FF0000"/>
+          <w:sz w:val="22"/>
+          <w:szCs w:val="22"/>
+          <w:lang w:eastAsia="ko-KR"/>
+        </w:rPr>
+      </w:pPr>
+      <w:r>
+        <w:rPr>
+          <w:color w:val="FF0000"/>
           <w:sz w:val="22"/>
           <w:szCs w:val="22"/>
           <w:lang w:eastAsia="ko-KR"/>
@@ -806,6 +794,7 @@
       <w:r>
         <w:rPr>
           <w:rFonts w:hint="eastAsia"/>
+          <w:color w:val="FF0000"/>
           <w:sz w:val="22"/>
           <w:szCs w:val="22"/>
           <w:lang w:eastAsia="ko-KR"/>
@@ -817,7 +806,6 @@
       <w:pPr>
         <w:pStyle w:val="Default"/>
         <w:rPr>
-          <w:rFonts w:hint="eastAsia"/>
           <w:sz w:val="22"/>
           <w:szCs w:val="22"/>
           <w:lang w:eastAsia="ko-KR"/>
@@ -869,40 +857,36 @@
       <w:pPr>
         <w:pStyle w:val="Default"/>
         <w:rPr>
-          <w:rFonts w:hint="eastAsia"/>
-          <w:sz w:val="22"/>
-          <w:szCs w:val="22"/>
-          <w:lang w:eastAsia="ko-KR"/>
-        </w:rPr>
-      </w:pPr>
-    </w:p>
-    <w:p>
-      <w:pPr>
-        <w:pStyle w:val="Default"/>
-        <w:rPr>
-          <w:rFonts w:hint="eastAsia"/>
-          <w:sz w:val="22"/>
-          <w:szCs w:val="22"/>
-          <w:lang w:eastAsia="ko-KR"/>
-        </w:rPr>
-      </w:pPr>
-    </w:p>
-    <w:p>
-      <w:pPr>
-        <w:pStyle w:val="Default"/>
-        <w:rPr>
-          <w:rFonts w:hint="eastAsia"/>
-          <w:sz w:val="22"/>
-          <w:szCs w:val="22"/>
-          <w:lang w:eastAsia="ko-KR"/>
-        </w:rPr>
-      </w:pPr>
-    </w:p>
-    <w:p>
-      <w:pPr>
-        <w:pStyle w:val="Default"/>
-        <w:rPr>
-          <w:rFonts w:hint="eastAsia"/>
+          <w:sz w:val="22"/>
+          <w:szCs w:val="22"/>
+          <w:lang w:eastAsia="ko-KR"/>
+        </w:rPr>
+      </w:pPr>
+    </w:p>
+    <w:p>
+      <w:pPr>
+        <w:pStyle w:val="Default"/>
+        <w:rPr>
+          <w:sz w:val="22"/>
+          <w:szCs w:val="22"/>
+          <w:lang w:eastAsia="ko-KR"/>
+        </w:rPr>
+      </w:pPr>
+    </w:p>
+    <w:p>
+      <w:pPr>
+        <w:pStyle w:val="Default"/>
+        <w:rPr>
+          <w:sz w:val="22"/>
+          <w:szCs w:val="22"/>
+          <w:lang w:eastAsia="ko-KR"/>
+        </w:rPr>
+      </w:pPr>
+    </w:p>
+    <w:p>
+      <w:pPr>
+        <w:pStyle w:val="Default"/>
+        <w:rPr>
           <w:sz w:val="22"/>
           <w:szCs w:val="22"/>
           <w:lang w:eastAsia="ko-KR"/>
@@ -947,7 +931,6 @@
       <w:pPr>
         <w:pStyle w:val="Default"/>
         <w:rPr>
-          <w:rFonts w:hint="eastAsia"/>
           <w:sz w:val="22"/>
           <w:szCs w:val="22"/>
           <w:lang w:eastAsia="ko-KR"/>
@@ -965,30 +948,1025 @@
       <w:pPr>
         <w:pStyle w:val="Default"/>
         <w:rPr>
-          <w:rFonts w:hint="eastAsia"/>
-          <w:sz w:val="22"/>
-          <w:szCs w:val="22"/>
-          <w:lang w:eastAsia="ko-KR"/>
-        </w:rPr>
-      </w:pPr>
-    </w:p>
-    <w:p>
-      <w:pPr>
-        <w:rPr>
-          <w:rFonts w:hint="eastAsia"/>
-        </w:rPr>
-      </w:pPr>
-    </w:p>
-    <w:p>
-      <w:pPr>
-        <w:pStyle w:val="Default"/>
-        <w:rPr>
-          <w:rFonts w:hint="eastAsia"/>
-          <w:sz w:val="22"/>
-          <w:szCs w:val="22"/>
-          <w:lang w:eastAsia="ko-KR"/>
-        </w:rPr>
-      </w:pPr>
+          <w:sz w:val="22"/>
+          <w:szCs w:val="22"/>
+          <w:lang w:eastAsia="ko-KR"/>
+        </w:rPr>
+      </w:pPr>
+    </w:p>
+    <w:p>
+      <w:pPr>
+        <w:pStyle w:val="2"/>
+        <w:rPr>
+          <w:lang w:eastAsia="ko-KR"/>
+        </w:rPr>
+      </w:pPr>
+      <w:r>
+        <w:rPr>
+          <w:lang w:eastAsia="ko-KR"/>
+        </w:rPr>
+        <w:t>B</w:t>
+      </w:r>
+      <w:r>
+        <w:rPr>
+          <w:rFonts w:hint="eastAsia"/>
+          <w:lang w:eastAsia="ko-KR"/>
+        </w:rPr>
+        <w:t xml:space="preserve">efore </w:t>
+      </w:r>
+      <w:r>
+        <w:rPr>
+          <w:rFonts w:hint="eastAsia"/>
+          <w:lang w:eastAsia="ko-KR"/>
+        </w:rPr>
+        <w:t>Fixing Bug 2</w:t>
+      </w:r>
+      <w:r>
+        <w:rPr>
+          <w:rFonts w:hint="eastAsia"/>
+          <w:lang w:eastAsia="ko-KR"/>
+        </w:rPr>
+        <w:t xml:space="preserve"> </w:t>
+      </w:r>
+    </w:p>
+    <w:p>
+      <w:pPr>
+        <w:pStyle w:val="Default"/>
+        <w:rPr>
+          <w:b/>
+          <w:color w:val="FF0000"/>
+          <w:szCs w:val="22"/>
+          <w:lang w:eastAsia="ko-KR"/>
+        </w:rPr>
+      </w:pPr>
+      <w:r>
+        <w:rPr>
+          <w:rFonts w:hint="eastAsia"/>
+          <w:b/>
+          <w:color w:val="FF0000"/>
+          <w:szCs w:val="22"/>
+          <w:lang w:eastAsia="ko-KR"/>
+        </w:rPr>
+        <w:t xml:space="preserve">From here </w:t>
+      </w:r>
+      <w:r>
+        <w:rPr>
+          <w:b/>
+          <w:color w:val="FF0000"/>
+          <w:szCs w:val="22"/>
+          <w:lang w:eastAsia="ko-KR"/>
+        </w:rPr>
+        <w:t>as</w:t>
+      </w:r>
+      <w:r>
+        <w:rPr>
+          <w:rFonts w:hint="eastAsia"/>
+          <w:b/>
+          <w:color w:val="FF0000"/>
+          <w:szCs w:val="22"/>
+          <w:lang w:eastAsia="ko-KR"/>
+        </w:rPr>
+        <w:t xml:space="preserve"> you can see the </w:t>
+      </w:r>
+      <w:r>
+        <w:rPr>
+          <w:rFonts w:hint="eastAsia"/>
+          <w:b/>
+          <w:color w:val="FF0000"/>
+          <w:szCs w:val="22"/>
+          <w:lang w:eastAsia="ko-KR"/>
+        </w:rPr>
+        <w:t xml:space="preserve">player points remains at 5 point and game automatically </w:t>
+      </w:r>
+      <w:r>
+        <w:rPr>
+          <w:b/>
+          <w:color w:val="FF0000"/>
+          <w:szCs w:val="22"/>
+          <w:lang w:eastAsia="ko-KR"/>
+        </w:rPr>
+        <w:t>stops.</w:t>
+      </w:r>
+    </w:p>
+    <w:p>
+      <w:pPr>
+        <w:pStyle w:val="Default"/>
+        <w:rPr>
+          <w:b/>
+          <w:color w:val="FF0000"/>
+          <w:szCs w:val="22"/>
+          <w:lang w:eastAsia="ko-KR"/>
+        </w:rPr>
+      </w:pPr>
+      <w:r>
+        <w:rPr>
+          <w:noProof/>
+          <w:lang w:val="en-US" w:eastAsia="ko-KR"/>
+        </w:rPr>
+        <w:drawing>
+          <wp:inline distT="0" distB="0" distL="0" distR="0" wp14:anchorId="5AB9CA8B" wp14:editId="151CA309">
+            <wp:extent cx="4142356" cy="4772025"/>
+            <wp:effectExtent l="0" t="0" r="0" b="0"/>
+            <wp:docPr id="15" name="그림 15"/>
+            <wp:cNvGraphicFramePr>
+              <a:graphicFrameLocks xmlns:a="http://schemas.openxmlformats.org/drawingml/2006/main" noChangeAspect="1"/>
+            </wp:cNvGraphicFramePr>
+            <a:graphic xmlns:a="http://schemas.openxmlformats.org/drawingml/2006/main">
+              <a:graphicData uri="http://schemas.openxmlformats.org/drawingml/2006/picture">
+                <pic:pic xmlns:pic="http://schemas.openxmlformats.org/drawingml/2006/picture">
+                  <pic:nvPicPr>
+                    <pic:cNvPr id="0" name=""/>
+                    <pic:cNvPicPr/>
+                  </pic:nvPicPr>
+                  <pic:blipFill>
+                    <a:blip r:embed="rId9"/>
+                    <a:stretch>
+                      <a:fillRect/>
+                    </a:stretch>
+                  </pic:blipFill>
+                  <pic:spPr>
+                    <a:xfrm>
+                      <a:off x="0" y="0"/>
+                      <a:ext cx="4145046" cy="4775124"/>
+                    </a:xfrm>
+                    <a:prstGeom prst="rect">
+                      <a:avLst/>
+                    </a:prstGeom>
+                  </pic:spPr>
+                </pic:pic>
+              </a:graphicData>
+            </a:graphic>
+          </wp:inline>
+        </w:drawing>
+      </w:r>
+    </w:p>
+    <w:p>
+      <w:pPr>
+        <w:pStyle w:val="Default"/>
+        <w:rPr>
+          <w:b/>
+          <w:color w:val="FF0000"/>
+          <w:szCs w:val="22"/>
+          <w:lang w:eastAsia="ko-KR"/>
+        </w:rPr>
+      </w:pPr>
+    </w:p>
+    <w:p>
+      <w:pPr>
+        <w:pStyle w:val="Default"/>
+        <w:rPr>
+          <w:b/>
+          <w:color w:val="FF0000"/>
+          <w:szCs w:val="22"/>
+          <w:lang w:eastAsia="ko-KR"/>
+        </w:rPr>
+      </w:pPr>
+      <w:r>
+        <w:rPr>
+          <w:rFonts w:hint="eastAsia"/>
+          <w:b/>
+          <w:color w:val="FF0000"/>
+          <w:szCs w:val="22"/>
+          <w:lang w:eastAsia="ko-KR"/>
+        </w:rPr>
+        <w:t xml:space="preserve">From here </w:t>
+      </w:r>
+      <w:r>
+        <w:rPr>
+          <w:b/>
+          <w:color w:val="FF0000"/>
+          <w:szCs w:val="22"/>
+          <w:lang w:eastAsia="ko-KR"/>
+        </w:rPr>
+        <w:t>as</w:t>
+      </w:r>
+      <w:r>
+        <w:rPr>
+          <w:rFonts w:hint="eastAsia"/>
+          <w:b/>
+          <w:color w:val="FF0000"/>
+          <w:szCs w:val="22"/>
+          <w:lang w:eastAsia="ko-KR"/>
+        </w:rPr>
+        <w:t xml:space="preserve"> you can see the game stops even the player has 5 points remaining</w:t>
+      </w:r>
+    </w:p>
+    <w:p>
+      <w:pPr>
+        <w:pStyle w:val="Default"/>
+        <w:rPr>
+          <w:b/>
+          <w:color w:val="FF0000"/>
+          <w:szCs w:val="22"/>
+          <w:lang w:eastAsia="ko-KR"/>
+        </w:rPr>
+      </w:pPr>
+      <w:r>
+        <w:rPr>
+          <w:noProof/>
+          <w:lang w:val="en-US" w:eastAsia="ko-KR"/>
+        </w:rPr>
+        <w:drawing>
+          <wp:inline distT="0" distB="0" distL="0" distR="0" wp14:anchorId="46291F21" wp14:editId="281FAA9F">
+            <wp:extent cx="3514725" cy="2114550"/>
+            <wp:effectExtent l="0" t="0" r="9525" b="0"/>
+            <wp:docPr id="16" name="그림 16"/>
+            <wp:cNvGraphicFramePr>
+              <a:graphicFrameLocks xmlns:a="http://schemas.openxmlformats.org/drawingml/2006/main" noChangeAspect="1"/>
+            </wp:cNvGraphicFramePr>
+            <a:graphic xmlns:a="http://schemas.openxmlformats.org/drawingml/2006/main">
+              <a:graphicData uri="http://schemas.openxmlformats.org/drawingml/2006/picture">
+                <pic:pic xmlns:pic="http://schemas.openxmlformats.org/drawingml/2006/picture">
+                  <pic:nvPicPr>
+                    <pic:cNvPr id="0" name=""/>
+                    <pic:cNvPicPr/>
+                  </pic:nvPicPr>
+                  <pic:blipFill>
+                    <a:blip r:embed="rId10"/>
+                    <a:stretch>
+                      <a:fillRect/>
+                    </a:stretch>
+                  </pic:blipFill>
+                  <pic:spPr>
+                    <a:xfrm>
+                      <a:off x="0" y="0"/>
+                      <a:ext cx="3514725" cy="2114550"/>
+                    </a:xfrm>
+                    <a:prstGeom prst="rect">
+                      <a:avLst/>
+                    </a:prstGeom>
+                  </pic:spPr>
+                </pic:pic>
+              </a:graphicData>
+            </a:graphic>
+          </wp:inline>
+        </w:drawing>
+      </w:r>
+    </w:p>
+    <w:p>
+      <w:pPr>
+        <w:pStyle w:val="2"/>
+      </w:pPr>
+      <w:r>
+        <w:lastRenderedPageBreak/>
+        <w:t xml:space="preserve">After </w:t>
+      </w:r>
+      <w:r>
+        <w:rPr>
+          <w:rFonts w:hint="eastAsia"/>
+        </w:rPr>
+        <w:t xml:space="preserve">fixing bug </w:t>
+      </w:r>
+      <w:r>
+        <w:rPr>
+          <w:rFonts w:hint="eastAsia"/>
+          <w:lang w:eastAsia="ko-KR"/>
+        </w:rPr>
+        <w:t>2</w:t>
+      </w:r>
+      <w:r>
+        <w:rPr>
+          <w:rFonts w:hint="eastAsia"/>
+        </w:rPr>
+        <w:t xml:space="preserve"> by adding </w:t>
+      </w:r>
+    </w:p>
+    <w:p>
+      <w:pPr>
+        <w:pStyle w:val="2"/>
+        <w:rPr>
+          <w:lang w:eastAsia="ko-KR"/>
+        </w:rPr>
+      </w:pPr>
+      <w:r>
+        <w:tab/>
+      </w:r>
+      <w:r>
+        <w:tab/>
+      </w:r>
+      <w:r>
+        <w:rPr>
+          <w:rFonts w:hint="eastAsia"/>
+          <w:color w:val="FF0000"/>
+        </w:rPr>
+        <w:t xml:space="preserve">+ </w:t>
+      </w:r>
+      <w:r>
+        <w:rPr>
+          <w:rFonts w:hint="eastAsia"/>
+          <w:color w:val="FF0000"/>
+          <w:lang w:eastAsia="ko-KR"/>
+        </w:rPr>
+        <w:t>= after &lt;</w:t>
+      </w:r>
+      <w:r>
+        <w:rPr>
+          <w:rFonts w:hint="eastAsia"/>
+          <w:color w:val="FF0000"/>
+        </w:rPr>
+        <w:t xml:space="preserve"> </w:t>
+      </w:r>
+      <w:r>
+        <w:rPr>
+          <w:rFonts w:hint="eastAsia"/>
+        </w:rPr>
+        <w:t xml:space="preserve">in line </w:t>
+      </w:r>
+      <w:proofErr w:type="gramStart"/>
+      <w:r>
+        <w:rPr>
+          <w:rFonts w:hint="eastAsia"/>
+          <w:lang w:eastAsia="ko-KR"/>
+        </w:rPr>
+        <w:t>30</w:t>
+      </w:r>
+      <w:r>
+        <w:rPr>
+          <w:rFonts w:hint="eastAsia"/>
+        </w:rPr>
+        <w:t xml:space="preserve"> </w:t>
+      </w:r>
+      <w:r>
+        <w:rPr>
+          <w:rFonts w:hint="eastAsia"/>
+          <w:lang w:eastAsia="ko-KR"/>
+        </w:rPr>
+        <w:t xml:space="preserve"> in</w:t>
+      </w:r>
+      <w:proofErr w:type="gramEnd"/>
+      <w:r>
+        <w:rPr>
+          <w:rFonts w:hint="eastAsia"/>
+          <w:lang w:eastAsia="ko-KR"/>
+        </w:rPr>
+        <w:t xml:space="preserve"> Player.java Class</w:t>
+      </w:r>
+    </w:p>
+    <w:p>
+      <w:pPr>
+        <w:pStyle w:val="Default"/>
+        <w:rPr>
+          <w:sz w:val="22"/>
+          <w:szCs w:val="22"/>
+        </w:rPr>
+      </w:pPr>
+    </w:p>
+    <w:p>
+      <w:pPr>
+        <w:pStyle w:val="Default"/>
+        <w:rPr>
+          <w:sz w:val="22"/>
+          <w:szCs w:val="22"/>
+          <w:lang w:eastAsia="ko-KR"/>
+        </w:rPr>
+      </w:pPr>
+      <w:r>
+        <w:rPr>
+          <w:noProof/>
+          <w:lang w:val="en-US" w:eastAsia="ko-KR"/>
+        </w:rPr>
+        <mc:AlternateContent>
+          <mc:Choice Requires="wps">
+            <w:drawing>
+              <wp:anchor distT="0" distB="0" distL="114300" distR="114300" simplePos="0" relativeHeight="251673600" behindDoc="0" locked="0" layoutInCell="1" allowOverlap="1" wp14:anchorId="45653A37" wp14:editId="57773908">
+                <wp:simplePos x="0" y="0"/>
+                <wp:positionH relativeFrom="column">
+                  <wp:posOffset>2667000</wp:posOffset>
+                </wp:positionH>
+                <wp:positionV relativeFrom="paragraph">
+                  <wp:posOffset>572135</wp:posOffset>
+                </wp:positionV>
+                <wp:extent cx="0" cy="266700"/>
+                <wp:effectExtent l="57150" t="19050" r="76200" b="76200"/>
+                <wp:wrapNone/>
+                <wp:docPr id="14" name="직선 연결선 14"/>
+                <wp:cNvGraphicFramePr/>
+                <a:graphic xmlns:a="http://schemas.openxmlformats.org/drawingml/2006/main">
+                  <a:graphicData uri="http://schemas.microsoft.com/office/word/2010/wordprocessingShape">
+                    <wps:wsp>
+                      <wps:cNvCnPr/>
+                      <wps:spPr>
+                        <a:xfrm flipV="1">
+                          <a:off x="0" y="0"/>
+                          <a:ext cx="0" cy="266700"/>
+                        </a:xfrm>
+                        <a:prstGeom prst="line">
+                          <a:avLst/>
+                        </a:prstGeom>
+                      </wps:spPr>
+                      <wps:style>
+                        <a:lnRef idx="2">
+                          <a:schemeClr val="accent2"/>
+                        </a:lnRef>
+                        <a:fillRef idx="0">
+                          <a:schemeClr val="accent2"/>
+                        </a:fillRef>
+                        <a:effectRef idx="1">
+                          <a:schemeClr val="accent2"/>
+                        </a:effectRef>
+                        <a:fontRef idx="minor">
+                          <a:schemeClr val="tx1"/>
+                        </a:fontRef>
+                      </wps:style>
+                      <wps:bodyPr/>
+                    </wps:wsp>
+                  </a:graphicData>
+                </a:graphic>
+                <wp14:sizeRelH relativeFrom="margin">
+                  <wp14:pctWidth>0</wp14:pctWidth>
+                </wp14:sizeRelH>
+                <wp14:sizeRelV relativeFrom="margin">
+                  <wp14:pctHeight>0</wp14:pctHeight>
+                </wp14:sizeRelV>
+              </wp:anchor>
+            </w:drawing>
+          </mc:Choice>
+          <mc:Fallback>
+            <w:pict>
+              <v:line id="직선 연결선 14" o:spid="_x0000_s1026" style="position:absolute;left:0;text-align:left;flip:y;z-index:251673600;visibility:visible;mso-wrap-style:square;mso-width-percent:0;mso-height-percent:0;mso-wrap-distance-left:9pt;mso-wrap-distance-top:0;mso-wrap-distance-right:9pt;mso-wrap-distance-bottom:0;mso-position-horizontal:absolute;mso-position-horizontal-relative:text;mso-position-vertical:absolute;mso-position-vertical-relative:text;mso-width-percent:0;mso-height-percent:0;mso-width-relative:margin;mso-height-relative:margin" from="210pt,45.05pt" to="210pt,66.05pt" o:gfxdata="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" strokecolor="#c0504d [3205]" strokeweight="2pt">
+                <v:shadow on="t" color="black" opacity="24903f" origin=",.5" offset="0,.55556mm"/>
+              </v:line>
+            </w:pict>
+          </mc:Fallback>
+        </mc:AlternateContent>
+      </w:r>
+      <w:r>
+        <w:rPr>
+          <w:noProof/>
+          <w:lang w:val="en-US" w:eastAsia="ko-KR"/>
+        </w:rPr>
+        <mc:AlternateContent>
+          <mc:Choice Requires="wps">
+            <w:drawing>
+              <wp:anchor distT="0" distB="0" distL="114300" distR="114300" simplePos="0" relativeHeight="251671552" behindDoc="0" locked="0" layoutInCell="1" allowOverlap="1" wp14:anchorId="3D8030C6" wp14:editId="79DBFF22">
+                <wp:simplePos x="0" y="0"/>
+                <wp:positionH relativeFrom="column">
+                  <wp:posOffset>676275</wp:posOffset>
+                </wp:positionH>
+                <wp:positionV relativeFrom="paragraph">
+                  <wp:posOffset>553085</wp:posOffset>
+                </wp:positionV>
+                <wp:extent cx="0" cy="266700"/>
+                <wp:effectExtent l="57150" t="19050" r="76200" b="76200"/>
+                <wp:wrapNone/>
+                <wp:docPr id="12" name="직선 연결선 12"/>
+                <wp:cNvGraphicFramePr/>
+                <a:graphic xmlns:a="http://schemas.openxmlformats.org/drawingml/2006/main">
+                  <a:graphicData uri="http://schemas.microsoft.com/office/word/2010/wordprocessingShape">
+                    <wps:wsp>
+                      <wps:cNvCnPr/>
+                      <wps:spPr>
+                        <a:xfrm flipV="1">
+                          <a:off x="0" y="0"/>
+                          <a:ext cx="0" cy="266700"/>
+                        </a:xfrm>
+                        <a:prstGeom prst="line">
+                          <a:avLst/>
+                        </a:prstGeom>
+                      </wps:spPr>
+                      <wps:style>
+                        <a:lnRef idx="2">
+                          <a:schemeClr val="accent2"/>
+                        </a:lnRef>
+                        <a:fillRef idx="0">
+                          <a:schemeClr val="accent2"/>
+                        </a:fillRef>
+                        <a:effectRef idx="1">
+                          <a:schemeClr val="accent2"/>
+                        </a:effectRef>
+                        <a:fontRef idx="minor">
+                          <a:schemeClr val="tx1"/>
+                        </a:fontRef>
+                      </wps:style>
+                      <wps:bodyPr/>
+                    </wps:wsp>
+                  </a:graphicData>
+                </a:graphic>
+                <wp14:sizeRelH relativeFrom="margin">
+                  <wp14:pctWidth>0</wp14:pctWidth>
+                </wp14:sizeRelH>
+                <wp14:sizeRelV relativeFrom="margin">
+                  <wp14:pctHeight>0</wp14:pctHeight>
+                </wp14:sizeRelV>
+              </wp:anchor>
+            </w:drawing>
+          </mc:Choice>
+          <mc:Fallback>
+            <w:pict>
+              <v:line id="직선 연결선 12" o:spid="_x0000_s1026" style="position:absolute;left:0;text-align:left;flip:y;z-index:251671552;visibility:visible;mso-wrap-style:square;mso-width-percent:0;mso-height-percent:0;mso-wrap-distance-left:9pt;mso-wrap-distance-top:0;mso-wrap-distance-right:9pt;mso-wrap-distance-bottom:0;mso-position-horizontal:absolute;mso-position-horizontal-relative:text;mso-position-vertical:absolute;mso-position-vertical-relative:text;mso-width-percent:0;mso-height-percent:0;mso-width-relative:margin;mso-height-relative:margin" from="53.25pt,43.55pt" to="53.25pt,64.55pt" o:gfxdata="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" strokecolor="#c0504d [3205]" strokeweight="2pt">
+                <v:shadow on="t" color="black" opacity="24903f" origin=",.5" offset="0,.55556mm"/>
+              </v:line>
+            </w:pict>
+          </mc:Fallback>
+        </mc:AlternateContent>
+      </w:r>
+      <w:r>
+        <w:rPr>
+          <w:noProof/>
+          <w:lang w:val="en-US" w:eastAsia="ko-KR"/>
+        </w:rPr>
+        <mc:AlternateContent>
+          <mc:Choice Requires="wps">
+            <w:drawing>
+              <wp:anchor distT="0" distB="0" distL="114300" distR="114300" simplePos="0" relativeHeight="251669504" behindDoc="0" locked="0" layoutInCell="1" allowOverlap="1" wp14:anchorId="2C125BCB" wp14:editId="57585183">
+                <wp:simplePos x="0" y="0"/>
+                <wp:positionH relativeFrom="column">
+                  <wp:posOffset>675640</wp:posOffset>
+                </wp:positionH>
+                <wp:positionV relativeFrom="paragraph">
+                  <wp:posOffset>810260</wp:posOffset>
+                </wp:positionV>
+                <wp:extent cx="1990725" cy="9525"/>
+                <wp:effectExtent l="38100" t="38100" r="66675" b="85725"/>
+                <wp:wrapNone/>
+                <wp:docPr id="8" name="직선 연결선 8"/>
+                <wp:cNvGraphicFramePr/>
+                <a:graphic xmlns:a="http://schemas.openxmlformats.org/drawingml/2006/main">
+                  <a:graphicData uri="http://schemas.microsoft.com/office/word/2010/wordprocessingShape">
+                    <wps:wsp>
+                      <wps:cNvCnPr/>
+                      <wps:spPr>
+                        <a:xfrm>
+                          <a:off x="0" y="0"/>
+                          <a:ext cx="1990725" cy="9525"/>
+                        </a:xfrm>
+                        <a:prstGeom prst="line">
+                          <a:avLst/>
+                        </a:prstGeom>
+                      </wps:spPr>
+                      <wps:style>
+                        <a:lnRef idx="2">
+                          <a:schemeClr val="accent2"/>
+                        </a:lnRef>
+                        <a:fillRef idx="0">
+                          <a:schemeClr val="accent2"/>
+                        </a:fillRef>
+                        <a:effectRef idx="1">
+                          <a:schemeClr val="accent2"/>
+                        </a:effectRef>
+                        <a:fontRef idx="minor">
+                          <a:schemeClr val="tx1"/>
+                        </a:fontRef>
+                      </wps:style>
+                      <wps:bodyPr/>
+                    </wps:wsp>
+                  </a:graphicData>
+                </a:graphic>
+              </wp:anchor>
+            </w:drawing>
+          </mc:Choice>
+          <mc:Fallback>
+            <w:pict>
+              <v:line id="직선 연결선 8" o:spid="_x0000_s1026" style="position:absolute;left:0;text-align:left;z-index:251669504;visibility:visible;mso-wrap-style:square;mso-wrap-distance-left:9pt;mso-wrap-distance-top:0;mso-wrap-distance-right:9pt;mso-wrap-distance-bottom:0;mso-position-horizontal:absolute;mso-position-horizontal-relative:text;mso-position-vertical:absolute;mso-position-vertical-relative:text" from="53.2pt,63.8pt" to="209.95pt,64.55pt" o:gfxdata="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" strokecolor="#c0504d [3205]" strokeweight="2pt">
+                <v:shadow on="t" color="black" opacity="24903f" origin=",.5" offset="0,.55556mm"/>
+              </v:line>
+            </w:pict>
+          </mc:Fallback>
+        </mc:AlternateContent>
+      </w:r>
+      <w:r>
+        <w:rPr>
+          <w:noProof/>
+          <w:lang w:val="en-US" w:eastAsia="ko-KR"/>
+        </w:rPr>
+        <mc:AlternateContent>
+          <mc:Choice Requires="wps">
+            <w:drawing>
+              <wp:anchor distT="0" distB="0" distL="114300" distR="114300" simplePos="0" relativeHeight="251667456" behindDoc="0" locked="0" layoutInCell="1" allowOverlap="1" wp14:anchorId="5AB6EDDD" wp14:editId="36D02595">
+                <wp:simplePos x="0" y="0"/>
+                <wp:positionH relativeFrom="column">
+                  <wp:posOffset>675640</wp:posOffset>
+                </wp:positionH>
+                <wp:positionV relativeFrom="paragraph">
+                  <wp:posOffset>562610</wp:posOffset>
+                </wp:positionV>
+                <wp:extent cx="1990725" cy="9525"/>
+                <wp:effectExtent l="38100" t="38100" r="66675" b="85725"/>
+                <wp:wrapNone/>
+                <wp:docPr id="3" name="직선 연결선 3"/>
+                <wp:cNvGraphicFramePr/>
+                <a:graphic xmlns:a="http://schemas.openxmlformats.org/drawingml/2006/main">
+                  <a:graphicData uri="http://schemas.microsoft.com/office/word/2010/wordprocessingShape">
+                    <wps:wsp>
+                      <wps:cNvCnPr/>
+                      <wps:spPr>
+                        <a:xfrm>
+                          <a:off x="0" y="0"/>
+                          <a:ext cx="1990725" cy="9525"/>
+                        </a:xfrm>
+                        <a:prstGeom prst="line">
+                          <a:avLst/>
+                        </a:prstGeom>
+                      </wps:spPr>
+                      <wps:style>
+                        <a:lnRef idx="2">
+                          <a:schemeClr val="accent2"/>
+                        </a:lnRef>
+                        <a:fillRef idx="0">
+                          <a:schemeClr val="accent2"/>
+                        </a:fillRef>
+                        <a:effectRef idx="1">
+                          <a:schemeClr val="accent2"/>
+                        </a:effectRef>
+                        <a:fontRef idx="minor">
+                          <a:schemeClr val="tx1"/>
+                        </a:fontRef>
+                      </wps:style>
+                      <wps:bodyPr/>
+                    </wps:wsp>
+                  </a:graphicData>
+                </a:graphic>
+              </wp:anchor>
+            </w:drawing>
+          </mc:Choice>
+          <mc:Fallback>
+            <w:pict>
+              <v:line id="직선 연결선 3" o:spid="_x0000_s1026" style="position:absolute;left:0;text-align:left;z-index:251667456;visibility:visible;mso-wrap-style:square;mso-wrap-distance-left:9pt;mso-wrap-distance-top:0;mso-wrap-distance-right:9pt;mso-wrap-distance-bottom:0;mso-position-horizontal:absolute;mso-position-horizontal-relative:text;mso-position-vertical:absolute;mso-position-vertical-relative:text" from="53.2pt,44.3pt" to="209.95pt,45.05pt" o:gfxdata="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" strokecolor="#c0504d [3205]" strokeweight="2pt">
+                <v:shadow on="t" color="black" opacity="24903f" origin=",.5" offset="0,.55556mm"/>
+              </v:line>
+            </w:pict>
+          </mc:Fallback>
+        </mc:AlternateContent>
+      </w:r>
+      <w:r>
+        <w:rPr>
+          <w:noProof/>
+          <w:lang w:val="en-US" w:eastAsia="ko-KR"/>
+        </w:rPr>
+        <w:drawing>
+          <wp:inline distT="0" distB="0" distL="0" distR="0" wp14:anchorId="2B93435A" wp14:editId="4B8B9542">
+            <wp:extent cx="5731510" cy="5223879"/>
+            <wp:effectExtent l="0" t="0" r="2540" b="0"/>
+            <wp:docPr id="1" name="그림 1"/>
+            <wp:cNvGraphicFramePr>
+              <a:graphicFrameLocks xmlns:a="http://schemas.openxmlformats.org/drawingml/2006/main" noChangeAspect="1"/>
+            </wp:cNvGraphicFramePr>
+            <a:graphic xmlns:a="http://schemas.openxmlformats.org/drawingml/2006/main">
+              <a:graphicData uri="http://schemas.openxmlformats.org/drawingml/2006/picture">
+                <pic:pic xmlns:pic="http://schemas.openxmlformats.org/drawingml/2006/picture">
+                  <pic:nvPicPr>
+                    <pic:cNvPr id="0" name=""/>
+                    <pic:cNvPicPr/>
+                  </pic:nvPicPr>
+                  <pic:blipFill>
+                    <a:blip r:embed="rId11"/>
+                    <a:stretch>
+                      <a:fillRect/>
+                    </a:stretch>
+                  </pic:blipFill>
+                  <pic:spPr>
+                    <a:xfrm>
+                      <a:off x="0" y="0"/>
+                      <a:ext cx="5731510" cy="5223879"/>
+                    </a:xfrm>
+                    <a:prstGeom prst="rect">
+                      <a:avLst/>
+                    </a:prstGeom>
+                  </pic:spPr>
+                </pic:pic>
+              </a:graphicData>
+            </a:graphic>
+          </wp:inline>
+        </w:drawing>
+      </w:r>
+    </w:p>
+    <w:p>
+      <w:pPr>
+        <w:pStyle w:val="Default"/>
+        <w:rPr>
+          <w:sz w:val="22"/>
+          <w:szCs w:val="22"/>
+          <w:lang w:eastAsia="ko-KR"/>
+        </w:rPr>
+      </w:pPr>
+    </w:p>
+    <w:p>
+      <w:pPr>
+        <w:pStyle w:val="Default"/>
+        <w:rPr>
+          <w:color w:val="FF0000"/>
+          <w:sz w:val="22"/>
+          <w:szCs w:val="22"/>
+          <w:lang w:eastAsia="ko-KR"/>
+        </w:rPr>
+      </w:pPr>
+      <w:r>
+        <w:rPr>
+          <w:color w:val="FF0000"/>
+          <w:sz w:val="22"/>
+          <w:szCs w:val="22"/>
+          <w:lang w:eastAsia="ko-KR"/>
+        </w:rPr>
+        <w:t xml:space="preserve">As </w:t>
+      </w:r>
+      <w:r>
+        <w:rPr>
+          <w:rFonts w:hint="eastAsia"/>
+          <w:color w:val="FF0000"/>
+          <w:sz w:val="22"/>
+          <w:szCs w:val="22"/>
+          <w:lang w:eastAsia="ko-KR"/>
+        </w:rPr>
+        <w:t>you can see the players balance reaches 0 to stop the crown game, but still bug 3 is making an error for now.</w:t>
+      </w:r>
+    </w:p>
+    <w:p>
+      <w:pPr>
+        <w:pStyle w:val="Default"/>
+        <w:rPr>
+          <w:sz w:val="22"/>
+          <w:szCs w:val="22"/>
+          <w:lang w:eastAsia="ko-KR"/>
+        </w:rPr>
+      </w:pPr>
+      <w:r>
+        <w:rPr>
+          <w:noProof/>
+          <w:lang w:val="en-US" w:eastAsia="ko-KR"/>
+        </w:rPr>
+        <w:drawing>
+          <wp:inline distT="0" distB="0" distL="0" distR="0" wp14:anchorId="24D6363B" wp14:editId="01DD9530">
+            <wp:extent cx="3028950" cy="2371725"/>
+            <wp:effectExtent l="0" t="0" r="0" b="9525"/>
+            <wp:docPr id="2" name="그림 2"/>
+            <wp:cNvGraphicFramePr>
+              <a:graphicFrameLocks xmlns:a="http://schemas.openxmlformats.org/drawingml/2006/main" noChangeAspect="1"/>
+            </wp:cNvGraphicFramePr>
+            <a:graphic xmlns:a="http://schemas.openxmlformats.org/drawingml/2006/main">
+              <a:graphicData uri="http://schemas.openxmlformats.org/drawingml/2006/picture">
+                <pic:pic xmlns:pic="http://schemas.openxmlformats.org/drawingml/2006/picture">
+                  <pic:nvPicPr>
+                    <pic:cNvPr id="0" name=""/>
+                    <pic:cNvPicPr/>
+                  </pic:nvPicPr>
+                  <pic:blipFill>
+                    <a:blip r:embed="rId12"/>
+                    <a:stretch>
+                      <a:fillRect/>
+                    </a:stretch>
+                  </pic:blipFill>
+                  <pic:spPr>
+                    <a:xfrm>
+                      <a:off x="0" y="0"/>
+                      <a:ext cx="3028950" cy="2371725"/>
+                    </a:xfrm>
+                    <a:prstGeom prst="rect">
+                      <a:avLst/>
+                    </a:prstGeom>
+                  </pic:spPr>
+                </pic:pic>
+              </a:graphicData>
+            </a:graphic>
+          </wp:inline>
+        </w:drawing>
+      </w:r>
+    </w:p>
+    <w:p>
+      <w:pPr>
+        <w:pStyle w:val="Default"/>
+        <w:rPr>
+          <w:sz w:val="22"/>
+          <w:szCs w:val="22"/>
+        </w:rPr>
+      </w:pPr>
+      <w:r>
+        <w:rPr>
+          <w:b/>
+          <w:bCs/>
+          <w:sz w:val="22"/>
+          <w:szCs w:val="22"/>
+        </w:rPr>
+        <w:lastRenderedPageBreak/>
+        <w:t xml:space="preserve">Bug 3: </w:t>
+      </w:r>
+      <w:r>
+        <w:rPr>
+          <w:sz w:val="22"/>
+          <w:szCs w:val="22"/>
+        </w:rPr>
+        <w:t xml:space="preserve">Odds in the game do not appear to be correct. </w:t>
+      </w:r>
+    </w:p>
+    <w:p>
+      <w:pPr>
+        <w:pStyle w:val="Default"/>
+        <w:rPr>
+          <w:rFonts w:hint="eastAsia"/>
+          <w:sz w:val="22"/>
+          <w:szCs w:val="22"/>
+          <w:lang w:eastAsia="ko-KR"/>
+        </w:rPr>
+      </w:pPr>
+      <w:r>
+        <w:rPr>
+          <w:sz w:val="22"/>
+          <w:szCs w:val="22"/>
+        </w:rPr>
+        <w:t>Crown and Anchor games have an approximate 8% bias to the house. So</w:t>
+      </w:r>
+      <w:r>
+        <w:t xml:space="preserve"> </w:t>
+      </w:r>
+      <w:r>
+        <w:rPr>
+          <w:sz w:val="22"/>
+          <w:szCs w:val="22"/>
+        </w:rPr>
+        <w:t>he wins: (</w:t>
+      </w:r>
+      <w:proofErr w:type="spellStart"/>
+      <w:r>
+        <w:rPr>
+          <w:sz w:val="22"/>
+          <w:szCs w:val="22"/>
+        </w:rPr>
+        <w:t>win+lose</w:t>
+      </w:r>
+      <w:proofErr w:type="spellEnd"/>
+      <w:r>
+        <w:rPr>
+          <w:sz w:val="22"/>
+          <w:szCs w:val="22"/>
+        </w:rPr>
+        <w:t>) ratio should approximately equal 0.42. This does not appear to be the case.</w:t>
+      </w:r>
+    </w:p>
+    <w:p>
+      <w:pPr>
+        <w:pStyle w:val="2"/>
+        <w:rPr>
+          <w:lang w:eastAsia="ko-KR"/>
+        </w:rPr>
+      </w:pPr>
+      <w:r>
+        <w:rPr>
+          <w:lang w:eastAsia="ko-KR"/>
+        </w:rPr>
+        <w:t>B</w:t>
+      </w:r>
+      <w:r>
+        <w:rPr>
+          <w:rFonts w:hint="eastAsia"/>
+          <w:lang w:eastAsia="ko-KR"/>
+        </w:rPr>
+        <w:t xml:space="preserve">efore </w:t>
+      </w:r>
+      <w:r>
+        <w:rPr>
+          <w:rFonts w:hint="eastAsia"/>
+          <w:lang w:eastAsia="ko-KR"/>
+        </w:rPr>
+        <w:t xml:space="preserve">Fixing </w:t>
+      </w:r>
+      <w:proofErr w:type="gramStart"/>
+      <w:r>
+        <w:rPr>
+          <w:rFonts w:hint="eastAsia"/>
+          <w:lang w:eastAsia="ko-KR"/>
+        </w:rPr>
+        <w:t xml:space="preserve">Bug </w:t>
+      </w:r>
+      <w:r>
+        <w:rPr>
+          <w:rFonts w:hint="eastAsia"/>
+          <w:lang w:eastAsia="ko-KR"/>
+        </w:rPr>
+        <w:t xml:space="preserve"> </w:t>
+      </w:r>
+      <w:r>
+        <w:rPr>
+          <w:rFonts w:hint="eastAsia"/>
+          <w:lang w:eastAsia="ko-KR"/>
+        </w:rPr>
+        <w:t>3</w:t>
+      </w:r>
+      <w:proofErr w:type="gramEnd"/>
+    </w:p>
+    <w:p>
+      <w:pPr>
+        <w:pStyle w:val="Default"/>
+        <w:rPr>
+          <w:rFonts w:hint="eastAsia"/>
+          <w:b/>
+          <w:color w:val="FF0000"/>
+          <w:sz w:val="22"/>
+          <w:szCs w:val="22"/>
+          <w:lang w:eastAsia="ko-KR"/>
+        </w:rPr>
+      </w:pPr>
+      <w:r>
+        <w:rPr>
+          <w:rFonts w:hint="eastAsia"/>
+          <w:b/>
+          <w:color w:val="FF0000"/>
+          <w:szCs w:val="22"/>
+          <w:lang w:eastAsia="ko-KR"/>
+        </w:rPr>
+        <w:t xml:space="preserve">From here </w:t>
+      </w:r>
+      <w:r>
+        <w:rPr>
+          <w:b/>
+          <w:color w:val="FF0000"/>
+          <w:szCs w:val="22"/>
+          <w:lang w:eastAsia="ko-KR"/>
+        </w:rPr>
+        <w:t>as</w:t>
+      </w:r>
+      <w:r>
+        <w:rPr>
+          <w:rFonts w:hint="eastAsia"/>
+          <w:b/>
+          <w:color w:val="FF0000"/>
+          <w:szCs w:val="22"/>
+          <w:lang w:eastAsia="ko-KR"/>
+        </w:rPr>
+        <w:t xml:space="preserve"> you can see</w:t>
+      </w:r>
+      <w:r>
+        <w:rPr>
+          <w:sz w:val="22"/>
+          <w:szCs w:val="22"/>
+        </w:rPr>
+        <w:t xml:space="preserve"> </w:t>
+      </w:r>
+      <w:r>
+        <w:rPr>
+          <w:b/>
+          <w:color w:val="FF0000"/>
+          <w:sz w:val="22"/>
+          <w:szCs w:val="22"/>
+        </w:rPr>
+        <w:t>Crown and Anchor games have an approximate 8% bias to the house. So</w:t>
+      </w:r>
+      <w:r>
+        <w:rPr>
+          <w:b/>
+          <w:color w:val="FF0000"/>
+        </w:rPr>
+        <w:t xml:space="preserve"> </w:t>
+      </w:r>
+      <w:r>
+        <w:rPr>
+          <w:b/>
+          <w:color w:val="FF0000"/>
+          <w:sz w:val="22"/>
+          <w:szCs w:val="22"/>
+        </w:rPr>
+        <w:t>he wins: (</w:t>
+      </w:r>
+      <w:proofErr w:type="spellStart"/>
+      <w:r>
+        <w:rPr>
+          <w:b/>
+          <w:color w:val="FF0000"/>
+          <w:sz w:val="22"/>
+          <w:szCs w:val="22"/>
+        </w:rPr>
+        <w:t>win+lose</w:t>
+      </w:r>
+      <w:proofErr w:type="spellEnd"/>
+      <w:r>
+        <w:rPr>
+          <w:b/>
+          <w:color w:val="FF0000"/>
+          <w:sz w:val="22"/>
+          <w:szCs w:val="22"/>
+        </w:rPr>
+        <w:t>) ratio should approximately equal 0.42. This does not appear to be the case.</w:t>
+      </w:r>
+      <w:r>
+        <w:rPr>
+          <w:rFonts w:hint="eastAsia"/>
+          <w:b/>
+          <w:color w:val="FF0000"/>
+          <w:sz w:val="22"/>
+          <w:szCs w:val="22"/>
+          <w:lang w:eastAsia="ko-KR"/>
+        </w:rPr>
+        <w:t xml:space="preserve"> </w:t>
+      </w:r>
+      <w:r>
+        <w:rPr>
+          <w:b/>
+          <w:color w:val="FF0000"/>
+          <w:sz w:val="22"/>
+          <w:szCs w:val="22"/>
+          <w:lang w:eastAsia="ko-KR"/>
+        </w:rPr>
+        <w:t>I</w:t>
+      </w:r>
+      <w:r>
+        <w:rPr>
+          <w:rFonts w:hint="eastAsia"/>
+          <w:b/>
+          <w:color w:val="FF0000"/>
+          <w:sz w:val="22"/>
+          <w:szCs w:val="22"/>
+          <w:lang w:eastAsia="ko-KR"/>
+        </w:rPr>
+        <w:t xml:space="preserve">t is saying 0.40 </w:t>
+      </w:r>
       <w:bookmarkStart w:id="0" w:name="_GoBack"/>
       <w:bookmarkEnd w:id="0"/>
     </w:p>
@@ -996,104 +1974,1192 @@
       <w:pPr>
         <w:pStyle w:val="Default"/>
         <w:rPr>
-          <w:sz w:val="22"/>
-          <w:szCs w:val="22"/>
-        </w:rPr>
-      </w:pPr>
-    </w:p>
-    <w:p>
-      <w:pPr>
-        <w:pStyle w:val="Default"/>
-        <w:rPr>
-          <w:sz w:val="22"/>
-          <w:szCs w:val="22"/>
-        </w:rPr>
-      </w:pPr>
-      <w:r>
-        <w:rPr>
-          <w:sz w:val="22"/>
-          <w:szCs w:val="22"/>
+          <w:b/>
+          <w:color w:val="FF0000"/>
+          <w:szCs w:val="22"/>
+          <w:lang w:eastAsia="ko-KR"/>
+        </w:rPr>
+      </w:pPr>
+    </w:p>
+    <w:p>
+      <w:pPr>
+        <w:pStyle w:val="Default"/>
+        <w:rPr>
+          <w:rFonts w:hint="eastAsia"/>
+          <w:b/>
+          <w:lang w:eastAsia="ko-KR"/>
+        </w:rPr>
+      </w:pPr>
+      <w:r>
+        <w:rPr>
+          <w:noProof/>
+          <w:lang w:val="en-US" w:eastAsia="ko-KR"/>
+        </w:rPr>
+        <w:drawing>
+          <wp:inline distT="0" distB="0" distL="0" distR="0" wp14:anchorId="7DBE4473" wp14:editId="0754DA41">
+            <wp:extent cx="5727329" cy="4143375"/>
+            <wp:effectExtent l="0" t="0" r="6985" b="0"/>
+            <wp:docPr id="17" name="그림 17"/>
+            <wp:cNvGraphicFramePr>
+              <a:graphicFrameLocks xmlns:a="http://schemas.openxmlformats.org/drawingml/2006/main" noChangeAspect="1"/>
+            </wp:cNvGraphicFramePr>
+            <a:graphic xmlns:a="http://schemas.openxmlformats.org/drawingml/2006/main">
+              <a:graphicData uri="http://schemas.openxmlformats.org/drawingml/2006/picture">
+                <pic:pic xmlns:pic="http://schemas.openxmlformats.org/drawingml/2006/picture">
+                  <pic:nvPicPr>
+                    <pic:cNvPr id="0" name=""/>
+                    <pic:cNvPicPr/>
+                  </pic:nvPicPr>
+                  <pic:blipFill>
+                    <a:blip r:embed="rId11"/>
+                    <a:stretch>
+                      <a:fillRect/>
+                    </a:stretch>
+                  </pic:blipFill>
+                  <pic:spPr>
+                    <a:xfrm>
+                      <a:off x="0" y="0"/>
+                      <a:ext cx="5731510" cy="4146399"/>
+                    </a:xfrm>
+                    <a:prstGeom prst="rect">
+                      <a:avLst/>
+                    </a:prstGeom>
+                  </pic:spPr>
+                </pic:pic>
+              </a:graphicData>
+            </a:graphic>
+          </wp:inline>
+        </w:drawing>
+      </w:r>
+    </w:p>
+    <w:p>
+      <w:pPr>
+        <w:pStyle w:val="Default"/>
+        <w:rPr>
+          <w:rFonts w:hint="eastAsia"/>
+          <w:b/>
+          <w:lang w:eastAsia="ko-KR"/>
+        </w:rPr>
+      </w:pPr>
+    </w:p>
+    <w:p>
+      <w:pPr>
+        <w:pStyle w:val="Default"/>
+        <w:rPr>
+          <w:rFonts w:hint="eastAsia"/>
+          <w:b/>
+          <w:color w:val="FF0000"/>
+          <w:szCs w:val="22"/>
+          <w:lang w:eastAsia="ko-KR"/>
+        </w:rPr>
+      </w:pPr>
+    </w:p>
+    <w:p>
+      <w:pPr>
+        <w:pStyle w:val="Default"/>
+        <w:rPr>
+          <w:rFonts w:hint="eastAsia"/>
+          <w:b/>
+          <w:color w:val="FF0000"/>
+          <w:szCs w:val="22"/>
+          <w:lang w:eastAsia="ko-KR"/>
+        </w:rPr>
+      </w:pPr>
+    </w:p>
+    <w:p>
+      <w:pPr>
+        <w:pStyle w:val="Default"/>
+        <w:rPr>
+          <w:rFonts w:hint="eastAsia"/>
+          <w:b/>
+          <w:color w:val="FF0000"/>
+          <w:szCs w:val="22"/>
+          <w:lang w:eastAsia="ko-KR"/>
+        </w:rPr>
+      </w:pPr>
+    </w:p>
+    <w:p>
+      <w:pPr>
+        <w:pStyle w:val="Default"/>
+        <w:rPr>
+          <w:rFonts w:hint="eastAsia"/>
+          <w:b/>
+          <w:color w:val="FF0000"/>
+          <w:szCs w:val="22"/>
+          <w:lang w:eastAsia="ko-KR"/>
+        </w:rPr>
+      </w:pPr>
+    </w:p>
+    <w:p>
+      <w:pPr>
+        <w:pStyle w:val="Default"/>
+        <w:rPr>
+          <w:rFonts w:hint="eastAsia"/>
+          <w:b/>
+          <w:color w:val="FF0000"/>
+          <w:szCs w:val="22"/>
+          <w:lang w:eastAsia="ko-KR"/>
+        </w:rPr>
+      </w:pPr>
+    </w:p>
+    <w:p>
+      <w:pPr>
+        <w:pStyle w:val="Default"/>
+        <w:rPr>
+          <w:rFonts w:hint="eastAsia"/>
+          <w:b/>
+          <w:color w:val="FF0000"/>
+          <w:szCs w:val="22"/>
+          <w:lang w:eastAsia="ko-KR"/>
+        </w:rPr>
+      </w:pPr>
+    </w:p>
+    <w:p>
+      <w:pPr>
+        <w:pStyle w:val="Default"/>
+        <w:rPr>
+          <w:rFonts w:hint="eastAsia"/>
+          <w:b/>
+          <w:color w:val="FF0000"/>
+          <w:szCs w:val="22"/>
+          <w:lang w:eastAsia="ko-KR"/>
+        </w:rPr>
+      </w:pPr>
+    </w:p>
+    <w:p>
+      <w:pPr>
+        <w:pStyle w:val="Default"/>
+        <w:rPr>
+          <w:rFonts w:hint="eastAsia"/>
+          <w:b/>
+          <w:color w:val="FF0000"/>
+          <w:szCs w:val="22"/>
+          <w:lang w:eastAsia="ko-KR"/>
+        </w:rPr>
+      </w:pPr>
+    </w:p>
+    <w:p>
+      <w:pPr>
+        <w:pStyle w:val="Default"/>
+        <w:rPr>
+          <w:rFonts w:hint="eastAsia"/>
+          <w:b/>
+          <w:color w:val="FF0000"/>
+          <w:szCs w:val="22"/>
+          <w:lang w:eastAsia="ko-KR"/>
+        </w:rPr>
+      </w:pPr>
+    </w:p>
+    <w:p>
+      <w:pPr>
+        <w:pStyle w:val="Default"/>
+        <w:rPr>
+          <w:rFonts w:hint="eastAsia"/>
+          <w:b/>
+          <w:color w:val="FF0000"/>
+          <w:szCs w:val="22"/>
+          <w:lang w:eastAsia="ko-KR"/>
+        </w:rPr>
+      </w:pPr>
+    </w:p>
+    <w:p>
+      <w:pPr>
+        <w:pStyle w:val="Default"/>
+        <w:rPr>
+          <w:rFonts w:hint="eastAsia"/>
+          <w:b/>
+          <w:color w:val="FF0000"/>
+          <w:szCs w:val="22"/>
+          <w:lang w:eastAsia="ko-KR"/>
+        </w:rPr>
+      </w:pPr>
+    </w:p>
+    <w:p>
+      <w:pPr>
+        <w:pStyle w:val="Default"/>
+        <w:rPr>
+          <w:rFonts w:hint="eastAsia"/>
+          <w:b/>
+          <w:color w:val="FF0000"/>
+          <w:szCs w:val="22"/>
+          <w:lang w:eastAsia="ko-KR"/>
+        </w:rPr>
+      </w:pPr>
+    </w:p>
+    <w:p>
+      <w:pPr>
+        <w:pStyle w:val="Default"/>
+        <w:rPr>
+          <w:rFonts w:hint="eastAsia"/>
+          <w:b/>
+          <w:color w:val="FF0000"/>
+          <w:szCs w:val="22"/>
+          <w:lang w:eastAsia="ko-KR"/>
+        </w:rPr>
+      </w:pPr>
+    </w:p>
+    <w:p>
+      <w:pPr>
+        <w:pStyle w:val="Default"/>
+        <w:rPr>
+          <w:rFonts w:hint="eastAsia"/>
+          <w:b/>
+          <w:color w:val="FF0000"/>
+          <w:szCs w:val="22"/>
+          <w:lang w:eastAsia="ko-KR"/>
+        </w:rPr>
+      </w:pPr>
+    </w:p>
+    <w:p>
+      <w:pPr>
+        <w:pStyle w:val="Default"/>
+        <w:rPr>
+          <w:rFonts w:hint="eastAsia"/>
+          <w:b/>
+          <w:color w:val="FF0000"/>
+          <w:szCs w:val="22"/>
+          <w:lang w:eastAsia="ko-KR"/>
+        </w:rPr>
+      </w:pPr>
+    </w:p>
+    <w:p>
+      <w:pPr>
+        <w:pStyle w:val="Default"/>
+        <w:rPr>
+          <w:rFonts w:hint="eastAsia"/>
+          <w:b/>
+          <w:color w:val="FF0000"/>
+          <w:szCs w:val="22"/>
+          <w:lang w:eastAsia="ko-KR"/>
+        </w:rPr>
+      </w:pPr>
+    </w:p>
+    <w:p>
+      <w:pPr>
+        <w:pStyle w:val="Default"/>
+        <w:rPr>
+          <w:b/>
+          <w:color w:val="FF0000"/>
+          <w:sz w:val="22"/>
+          <w:szCs w:val="22"/>
+          <w:lang w:eastAsia="ko-KR"/>
+        </w:rPr>
+      </w:pPr>
+      <w:r>
+        <w:rPr>
+          <w:rFonts w:hint="eastAsia"/>
+          <w:b/>
+          <w:color w:val="FF0000"/>
+          <w:szCs w:val="22"/>
+          <w:lang w:eastAsia="ko-KR"/>
+        </w:rPr>
+        <w:lastRenderedPageBreak/>
+        <w:t xml:space="preserve">From here </w:t>
+      </w:r>
+      <w:r>
+        <w:rPr>
+          <w:b/>
+          <w:color w:val="FF0000"/>
+          <w:szCs w:val="22"/>
+          <w:lang w:eastAsia="ko-KR"/>
+        </w:rPr>
+        <w:t>as</w:t>
+      </w:r>
+      <w:r>
+        <w:rPr>
+          <w:rFonts w:hint="eastAsia"/>
+          <w:b/>
+          <w:color w:val="FF0000"/>
+          <w:szCs w:val="22"/>
+          <w:lang w:eastAsia="ko-KR"/>
+        </w:rPr>
+        <w:t xml:space="preserve"> you can see the game </w:t>
+      </w:r>
+      <w:r>
+        <w:rPr>
+          <w:b/>
+          <w:color w:val="FF0000"/>
+          <w:szCs w:val="22"/>
+          <w:lang w:eastAsia="ko-KR"/>
+        </w:rPr>
+        <w:t>won’t</w:t>
+      </w:r>
+      <w:r>
+        <w:rPr>
+          <w:rFonts w:hint="eastAsia"/>
+          <w:b/>
+          <w:color w:val="FF0000"/>
+          <w:szCs w:val="22"/>
+          <w:lang w:eastAsia="ko-KR"/>
+        </w:rPr>
+        <w:t xml:space="preserve"> show proper</w:t>
+      </w:r>
+      <w:r>
+        <w:rPr>
+          <w:b/>
+          <w:color w:val="FF0000"/>
+          <w:sz w:val="22"/>
+          <w:szCs w:val="22"/>
+        </w:rPr>
+        <w:t>: (</w:t>
+      </w:r>
+      <w:proofErr w:type="spellStart"/>
+      <w:r>
+        <w:rPr>
+          <w:b/>
+          <w:color w:val="FF0000"/>
+          <w:sz w:val="22"/>
+          <w:szCs w:val="22"/>
+        </w:rPr>
+        <w:t>win+lose</w:t>
+      </w:r>
+      <w:proofErr w:type="spellEnd"/>
+      <w:r>
+        <w:rPr>
+          <w:b/>
+          <w:color w:val="FF0000"/>
+          <w:sz w:val="22"/>
+          <w:szCs w:val="22"/>
+        </w:rPr>
+        <w:t>) ratio should approximately equal 0.42. This does not appear to be the case.</w:t>
+      </w:r>
+    </w:p>
+    <w:p>
+      <w:pPr>
+        <w:pStyle w:val="Default"/>
+        <w:rPr>
+          <w:b/>
+          <w:color w:val="FF0000"/>
+          <w:szCs w:val="22"/>
+          <w:lang w:eastAsia="ko-KR"/>
+        </w:rPr>
+      </w:pPr>
+    </w:p>
+    <w:p>
+      <w:pPr>
+        <w:pStyle w:val="Default"/>
+        <w:rPr>
+          <w:rFonts w:hint="eastAsia"/>
+          <w:b/>
+          <w:lang w:eastAsia="ko-KR"/>
+        </w:rPr>
+      </w:pPr>
+      <w:r>
+        <w:rPr>
+          <w:noProof/>
+          <w:lang w:val="en-US" w:eastAsia="ko-KR"/>
+        </w:rPr>
+        <w:drawing>
+          <wp:inline distT="0" distB="0" distL="0" distR="0" wp14:anchorId="18069298" wp14:editId="4F328ECF">
+            <wp:extent cx="3028950" cy="2371725"/>
+            <wp:effectExtent l="0" t="0" r="0" b="9525"/>
+            <wp:docPr id="18" name="그림 18"/>
+            <wp:cNvGraphicFramePr>
+              <a:graphicFrameLocks xmlns:a="http://schemas.openxmlformats.org/drawingml/2006/main" noChangeAspect="1"/>
+            </wp:cNvGraphicFramePr>
+            <a:graphic xmlns:a="http://schemas.openxmlformats.org/drawingml/2006/main">
+              <a:graphicData uri="http://schemas.openxmlformats.org/drawingml/2006/picture">
+                <pic:pic xmlns:pic="http://schemas.openxmlformats.org/drawingml/2006/picture">
+                  <pic:nvPicPr>
+                    <pic:cNvPr id="0" name=""/>
+                    <pic:cNvPicPr/>
+                  </pic:nvPicPr>
+                  <pic:blipFill>
+                    <a:blip r:embed="rId12"/>
+                    <a:stretch>
+                      <a:fillRect/>
+                    </a:stretch>
+                  </pic:blipFill>
+                  <pic:spPr>
+                    <a:xfrm>
+                      <a:off x="0" y="0"/>
+                      <a:ext cx="3028950" cy="2371725"/>
+                    </a:xfrm>
+                    <a:prstGeom prst="rect">
+                      <a:avLst/>
+                    </a:prstGeom>
+                  </pic:spPr>
+                </pic:pic>
+              </a:graphicData>
+            </a:graphic>
+          </wp:inline>
+        </w:drawing>
+      </w:r>
+    </w:p>
+    <w:p>
+      <w:pPr>
+        <w:pStyle w:val="Default"/>
+        <w:rPr>
+          <w:rFonts w:hint="eastAsia"/>
+          <w:b/>
+          <w:lang w:eastAsia="ko-KR"/>
+        </w:rPr>
+      </w:pPr>
+    </w:p>
+    <w:p>
+      <w:pPr>
+        <w:pStyle w:val="Default"/>
+        <w:rPr>
+          <w:rFonts w:hint="eastAsia"/>
+          <w:b/>
+          <w:lang w:eastAsia="ko-KR"/>
+        </w:rPr>
+      </w:pPr>
+    </w:p>
+    <w:p>
+      <w:pPr>
+        <w:pStyle w:val="Default"/>
+        <w:rPr>
+          <w:rFonts w:hint="eastAsia"/>
+          <w:b/>
+          <w:lang w:eastAsia="ko-KR"/>
+        </w:rPr>
+      </w:pPr>
+    </w:p>
+    <w:p>
+      <w:pPr>
+        <w:pStyle w:val="Default"/>
+        <w:rPr>
+          <w:rFonts w:hint="eastAsia"/>
+          <w:b/>
+          <w:lang w:eastAsia="ko-KR"/>
+        </w:rPr>
+      </w:pPr>
+    </w:p>
+    <w:p>
+      <w:pPr>
+        <w:pStyle w:val="Default"/>
+        <w:rPr>
+          <w:rFonts w:hint="eastAsia"/>
+          <w:b/>
+          <w:lang w:eastAsia="ko-KR"/>
+        </w:rPr>
+      </w:pPr>
+    </w:p>
+    <w:p>
+      <w:pPr>
+        <w:pStyle w:val="Default"/>
+        <w:rPr>
+          <w:rFonts w:hint="eastAsia"/>
+          <w:b/>
+          <w:lang w:eastAsia="ko-KR"/>
+        </w:rPr>
+      </w:pPr>
+    </w:p>
+    <w:p>
+      <w:pPr>
+        <w:pStyle w:val="Default"/>
+        <w:rPr>
+          <w:rFonts w:hint="eastAsia"/>
+          <w:b/>
+          <w:lang w:eastAsia="ko-KR"/>
+        </w:rPr>
+      </w:pPr>
+    </w:p>
+    <w:p>
+      <w:pPr>
+        <w:pStyle w:val="Default"/>
+        <w:rPr>
+          <w:rFonts w:hint="eastAsia"/>
+          <w:b/>
+          <w:lang w:eastAsia="ko-KR"/>
+        </w:rPr>
+      </w:pPr>
+    </w:p>
+    <w:p>
+      <w:pPr>
+        <w:pStyle w:val="Default"/>
+        <w:rPr>
+          <w:rFonts w:hint="eastAsia"/>
+          <w:b/>
+          <w:lang w:eastAsia="ko-KR"/>
+        </w:rPr>
+      </w:pPr>
+    </w:p>
+    <w:p>
+      <w:pPr>
+        <w:pStyle w:val="Default"/>
+        <w:rPr>
+          <w:rFonts w:hint="eastAsia"/>
+          <w:b/>
+          <w:lang w:eastAsia="ko-KR"/>
+        </w:rPr>
+      </w:pPr>
+    </w:p>
+    <w:p>
+      <w:pPr>
+        <w:pStyle w:val="Default"/>
+        <w:rPr>
+          <w:rFonts w:hint="eastAsia"/>
+          <w:b/>
+          <w:lang w:eastAsia="ko-KR"/>
+        </w:rPr>
+      </w:pPr>
+    </w:p>
+    <w:p>
+      <w:pPr>
+        <w:pStyle w:val="Default"/>
+        <w:rPr>
+          <w:rFonts w:hint="eastAsia"/>
+          <w:b/>
+          <w:lang w:eastAsia="ko-KR"/>
+        </w:rPr>
+      </w:pPr>
+    </w:p>
+    <w:p>
+      <w:pPr>
+        <w:pStyle w:val="Default"/>
+        <w:rPr>
+          <w:rFonts w:hint="eastAsia"/>
+          <w:b/>
+          <w:lang w:eastAsia="ko-KR"/>
+        </w:rPr>
+      </w:pPr>
+    </w:p>
+    <w:p>
+      <w:pPr>
+        <w:pStyle w:val="Default"/>
+        <w:rPr>
+          <w:rFonts w:hint="eastAsia"/>
+          <w:b/>
+          <w:lang w:eastAsia="ko-KR"/>
+        </w:rPr>
+      </w:pPr>
+    </w:p>
+    <w:p>
+      <w:pPr>
+        <w:pStyle w:val="Default"/>
+        <w:rPr>
+          <w:rFonts w:hint="eastAsia"/>
+          <w:b/>
+          <w:lang w:eastAsia="ko-KR"/>
+        </w:rPr>
+      </w:pPr>
+    </w:p>
+    <w:p>
+      <w:pPr>
+        <w:pStyle w:val="Default"/>
+        <w:rPr>
+          <w:rFonts w:hint="eastAsia"/>
+          <w:b/>
+          <w:lang w:eastAsia="ko-KR"/>
+        </w:rPr>
+      </w:pPr>
+    </w:p>
+    <w:p>
+      <w:pPr>
+        <w:pStyle w:val="Default"/>
+        <w:rPr>
+          <w:rFonts w:hint="eastAsia"/>
+          <w:b/>
+          <w:lang w:eastAsia="ko-KR"/>
+        </w:rPr>
+      </w:pPr>
+    </w:p>
+    <w:p>
+      <w:pPr>
+        <w:pStyle w:val="Default"/>
+        <w:rPr>
+          <w:rFonts w:hint="eastAsia"/>
+          <w:b/>
+          <w:lang w:eastAsia="ko-KR"/>
+        </w:rPr>
+      </w:pPr>
+    </w:p>
+    <w:p>
+      <w:pPr>
+        <w:pStyle w:val="Default"/>
+        <w:rPr>
+          <w:rFonts w:hint="eastAsia"/>
+          <w:b/>
+          <w:lang w:eastAsia="ko-KR"/>
+        </w:rPr>
+      </w:pPr>
+    </w:p>
+    <w:p>
+      <w:pPr>
+        <w:pStyle w:val="Default"/>
+        <w:rPr>
+          <w:rFonts w:hint="eastAsia"/>
+          <w:b/>
+          <w:lang w:eastAsia="ko-KR"/>
+        </w:rPr>
+      </w:pPr>
+    </w:p>
+    <w:p>
+      <w:pPr>
+        <w:pStyle w:val="Default"/>
+        <w:rPr>
+          <w:rFonts w:hint="eastAsia"/>
+          <w:b/>
+          <w:lang w:eastAsia="ko-KR"/>
+        </w:rPr>
+      </w:pPr>
+    </w:p>
+    <w:p>
+      <w:pPr>
+        <w:pStyle w:val="Default"/>
+        <w:rPr>
+          <w:rFonts w:hint="eastAsia"/>
+          <w:b/>
+          <w:lang w:eastAsia="ko-KR"/>
+        </w:rPr>
+      </w:pPr>
+    </w:p>
+    <w:p>
+      <w:pPr>
+        <w:pStyle w:val="Default"/>
+        <w:rPr>
+          <w:rFonts w:hint="eastAsia"/>
+          <w:b/>
+          <w:lang w:eastAsia="ko-KR"/>
+        </w:rPr>
+      </w:pPr>
+    </w:p>
+    <w:p>
+      <w:pPr>
+        <w:pStyle w:val="Default"/>
+        <w:rPr>
+          <w:rFonts w:hint="eastAsia"/>
+          <w:b/>
+          <w:lang w:eastAsia="ko-KR"/>
+        </w:rPr>
+      </w:pPr>
+    </w:p>
+    <w:p>
+      <w:pPr>
+        <w:pStyle w:val="Default"/>
+        <w:rPr>
+          <w:rFonts w:hint="eastAsia"/>
+          <w:b/>
+          <w:lang w:eastAsia="ko-KR"/>
+        </w:rPr>
+      </w:pPr>
+    </w:p>
+    <w:p>
+      <w:pPr>
+        <w:pStyle w:val="Default"/>
+        <w:rPr>
+          <w:rFonts w:hint="eastAsia"/>
+          <w:b/>
+          <w:lang w:eastAsia="ko-KR"/>
+        </w:rPr>
+      </w:pPr>
+    </w:p>
+    <w:p>
+      <w:pPr>
+        <w:pStyle w:val="Default"/>
+        <w:rPr>
+          <w:rFonts w:hint="eastAsia"/>
+          <w:b/>
+          <w:lang w:eastAsia="ko-KR"/>
+        </w:rPr>
+      </w:pPr>
+    </w:p>
+    <w:p>
+      <w:pPr>
+        <w:pStyle w:val="Default"/>
+        <w:rPr>
+          <w:rFonts w:hint="eastAsia"/>
+          <w:b/>
+          <w:lang w:eastAsia="ko-KR"/>
+        </w:rPr>
+      </w:pPr>
+    </w:p>
+    <w:p>
+      <w:pPr>
+        <w:pStyle w:val="Default"/>
+        <w:rPr>
+          <w:rFonts w:hint="eastAsia"/>
+          <w:b/>
+          <w:lang w:eastAsia="ko-KR"/>
+        </w:rPr>
+      </w:pPr>
+    </w:p>
+    <w:p>
+      <w:pPr>
+        <w:pStyle w:val="Default"/>
+        <w:rPr>
+          <w:rFonts w:hint="eastAsia"/>
+          <w:b/>
+          <w:lang w:eastAsia="ko-KR"/>
+        </w:rPr>
+      </w:pPr>
+    </w:p>
+    <w:p>
+      <w:pPr>
+        <w:pStyle w:val="Default"/>
+        <w:rPr>
+          <w:rFonts w:hint="eastAsia"/>
+          <w:b/>
+          <w:lang w:eastAsia="ko-KR"/>
+        </w:rPr>
+      </w:pPr>
+    </w:p>
+    <w:p>
+      <w:pPr>
+        <w:pStyle w:val="Default"/>
+        <w:rPr>
+          <w:rFonts w:hint="eastAsia"/>
+          <w:b/>
+          <w:lang w:eastAsia="ko-KR"/>
+        </w:rPr>
+      </w:pPr>
+    </w:p>
+    <w:p>
+      <w:pPr>
+        <w:pStyle w:val="Default"/>
+        <w:rPr>
+          <w:rFonts w:hint="eastAsia"/>
+          <w:b/>
+          <w:lang w:eastAsia="ko-KR"/>
+        </w:rPr>
+      </w:pPr>
+    </w:p>
+    <w:p>
+      <w:pPr>
+        <w:pStyle w:val="Default"/>
+        <w:rPr>
+          <w:rFonts w:hint="eastAsia"/>
+          <w:b/>
+          <w:lang w:eastAsia="ko-KR"/>
+        </w:rPr>
+      </w:pPr>
+    </w:p>
+    <w:p>
+      <w:pPr>
+        <w:pStyle w:val="2"/>
+        <w:rPr>
+          <w:rFonts w:hint="eastAsia"/>
+        </w:rPr>
+      </w:pPr>
+      <w:r>
+        <w:lastRenderedPageBreak/>
+        <w:t xml:space="preserve">After </w:t>
+      </w:r>
+      <w:r>
+        <w:rPr>
+          <w:rFonts w:hint="eastAsia"/>
+        </w:rPr>
+        <w:t xml:space="preserve">fixing bug 3 by adding </w:t>
+      </w:r>
+    </w:p>
+    <w:p>
+      <w:pPr>
+        <w:pStyle w:val="2"/>
+        <w:rPr>
+          <w:color w:val="FF0000"/>
+        </w:rPr>
+      </w:pPr>
+      <w:r>
+        <w:rPr>
+          <w:rFonts w:hint="eastAsia"/>
+          <w:color w:val="FF0000"/>
+        </w:rPr>
+        <w:t xml:space="preserve">+ </w:t>
+      </w:r>
+      <w:r>
+        <w:rPr>
+          <w:color w:val="FF0000"/>
+        </w:rPr>
+        <w:tab/>
+      </w:r>
+      <w:proofErr w:type="spellStart"/>
+      <w:proofErr w:type="gramStart"/>
+      <w:r>
+        <w:rPr>
+          <w:color w:val="FF0000"/>
+        </w:rPr>
+        <w:t>int</w:t>
+      </w:r>
+      <w:proofErr w:type="spellEnd"/>
+      <w:proofErr w:type="gramEnd"/>
+      <w:r>
+        <w:rPr>
+          <w:color w:val="FF0000"/>
+        </w:rPr>
+        <w:t xml:space="preserve"> random = </w:t>
+      </w:r>
+      <w:proofErr w:type="spellStart"/>
+      <w:r>
+        <w:rPr>
+          <w:color w:val="FF0000"/>
+        </w:rPr>
+        <w:t>RANDOM.nextInt</w:t>
+      </w:r>
+      <w:proofErr w:type="spellEnd"/>
+      <w:r>
+        <w:rPr>
+          <w:color w:val="FF0000"/>
+        </w:rPr>
+        <w:t>(values().length);</w:t>
+      </w:r>
+    </w:p>
+    <w:p>
+      <w:pPr>
+        <w:pStyle w:val="2"/>
+        <w:rPr>
+          <w:rFonts w:hint="eastAsia"/>
+          <w:lang w:eastAsia="ko-KR"/>
+        </w:rPr>
+      </w:pPr>
+      <w:r>
+        <w:rPr>
+          <w:color w:val="FF0000"/>
+        </w:rPr>
+        <w:tab/>
+      </w:r>
+      <w:r>
+        <w:rPr>
+          <w:color w:val="FF0000"/>
+        </w:rPr>
+        <w:tab/>
+      </w:r>
+      <w:proofErr w:type="gramStart"/>
+      <w:r>
+        <w:rPr>
+          <w:color w:val="FF0000"/>
+        </w:rPr>
+        <w:t>return</w:t>
+      </w:r>
+      <w:proofErr w:type="gramEnd"/>
+      <w:r>
+        <w:rPr>
+          <w:color w:val="FF0000"/>
+        </w:rPr>
+        <w:t xml:space="preserve"> values()[random];</w:t>
+      </w:r>
+      <w:r>
+        <w:rPr>
+          <w:rFonts w:hint="eastAsia"/>
+          <w:color w:val="FF0000"/>
         </w:rPr>
         <w:t xml:space="preserve"> </w:t>
       </w:r>
-    </w:p>
-    <w:p>
-      <w:pPr>
-        <w:pStyle w:val="Default"/>
-        <w:rPr>
-          <w:sz w:val="22"/>
-          <w:szCs w:val="22"/>
-        </w:rPr>
-      </w:pPr>
-      <w:r>
-        <w:rPr>
-          <w:b/>
-          <w:bCs/>
-          <w:sz w:val="22"/>
-          <w:szCs w:val="22"/>
-        </w:rPr>
-        <w:t xml:space="preserve">Bug 3: </w:t>
-      </w:r>
-      <w:r>
-        <w:rPr>
-          <w:sz w:val="22"/>
-          <w:szCs w:val="22"/>
-        </w:rPr>
-        <w:t xml:space="preserve">Odds in the game do not appear to be correct. </w:t>
-      </w:r>
-    </w:p>
-    <w:p>
-      <w:pPr>
-        <w:pStyle w:val="Default"/>
-        <w:rPr>
-          <w:rFonts w:hint="eastAsia"/>
-          <w:sz w:val="22"/>
-          <w:szCs w:val="22"/>
-          <w:lang w:eastAsia="ko-KR"/>
-        </w:rPr>
-      </w:pPr>
-      <w:r>
-        <w:rPr>
-          <w:sz w:val="22"/>
-          <w:szCs w:val="22"/>
-        </w:rPr>
-        <w:t>Crown and Anchor games have an approximate 8% bias to the house. So</w:t>
-      </w:r>
-      <w:r>
+      <w:r>
+        <w:rPr>
+          <w:rFonts w:hint="eastAsia"/>
+        </w:rPr>
+        <w:t xml:space="preserve">in line </w:t>
+      </w:r>
+      <w:r>
+        <w:rPr>
+          <w:rFonts w:hint="eastAsia"/>
+          <w:lang w:eastAsia="ko-KR"/>
+        </w:rPr>
+        <w:t>26~28</w:t>
+      </w:r>
+      <w:r>
+        <w:rPr>
+          <w:rFonts w:hint="eastAsia"/>
+        </w:rPr>
+        <w:t xml:space="preserve">  in </w:t>
+      </w:r>
+      <w:r>
+        <w:rPr>
+          <w:rFonts w:hint="eastAsia"/>
+          <w:lang w:eastAsia="ko-KR"/>
+        </w:rPr>
+        <w:t>DiceValue.java</w:t>
+      </w:r>
+      <w:r>
+        <w:rPr>
+          <w:rFonts w:hint="eastAsia"/>
+        </w:rPr>
+        <w:t xml:space="preserve"> Class</w:t>
+      </w:r>
+      <w:r>
+        <w:rPr>
+          <w:rFonts w:hint="eastAsia"/>
+          <w:lang w:eastAsia="ko-KR"/>
+        </w:rPr>
+        <w:t xml:space="preserve"> and </w:t>
+      </w:r>
+      <w:r>
+        <w:rPr>
+          <w:rFonts w:hint="eastAsia"/>
+          <w:color w:val="FF0000"/>
+          <w:lang w:eastAsia="ko-KR"/>
+        </w:rPr>
+        <w:t>return value</w:t>
+      </w:r>
+      <w:r>
+        <w:rPr>
+          <w:color w:val="FF0000"/>
+          <w:lang w:eastAsia="ko-KR"/>
+        </w:rPr>
+        <w:t>;</w:t>
+      </w:r>
+      <w:r>
+        <w:rPr>
+          <w:rFonts w:hint="eastAsia"/>
+          <w:lang w:eastAsia="ko-KR"/>
+        </w:rPr>
+        <w:t xml:space="preserve"> line 13~15 in Dice.java Class.</w:t>
+      </w:r>
+    </w:p>
+    <w:p>
+      <w:pPr>
+        <w:rPr>
+          <w:lang w:eastAsia="ko-KR"/>
+        </w:rPr>
+      </w:pPr>
+    </w:p>
+    <w:p>
+      <w:pPr>
+        <w:pStyle w:val="Default"/>
+        <w:rPr>
+          <w:rFonts w:hint="eastAsia"/>
+          <w:b/>
+          <w:lang w:eastAsia="ko-KR"/>
+        </w:rPr>
+      </w:pPr>
+      <w:r>
+        <w:rPr>
+          <w:noProof/>
+          <w:lang w:val="en-US" w:eastAsia="ko-KR"/>
+        </w:rPr>
+        <w:drawing>
+          <wp:inline distT="0" distB="0" distL="0" distR="0" wp14:anchorId="32914F52" wp14:editId="178456F6">
+            <wp:extent cx="5731510" cy="7351151"/>
+            <wp:effectExtent l="0" t="0" r="2540" b="2540"/>
+            <wp:docPr id="19" name="그림 19"/>
+            <wp:cNvGraphicFramePr>
+              <a:graphicFrameLocks xmlns:a="http://schemas.openxmlformats.org/drawingml/2006/main" noChangeAspect="1"/>
+            </wp:cNvGraphicFramePr>
+            <a:graphic xmlns:a="http://schemas.openxmlformats.org/drawingml/2006/main">
+              <a:graphicData uri="http://schemas.openxmlformats.org/drawingml/2006/picture">
+                <pic:pic xmlns:pic="http://schemas.openxmlformats.org/drawingml/2006/picture">
+                  <pic:nvPicPr>
+                    <pic:cNvPr id="0" name=""/>
+                    <pic:cNvPicPr/>
+                  </pic:nvPicPr>
+                  <pic:blipFill>
+                    <a:blip r:embed="rId13"/>
+                    <a:stretch>
+                      <a:fillRect/>
+                    </a:stretch>
+                  </pic:blipFill>
+                  <pic:spPr>
+                    <a:xfrm>
+                      <a:off x="0" y="0"/>
+                      <a:ext cx="5731510" cy="7351151"/>
+                    </a:xfrm>
+                    <a:prstGeom prst="rect">
+                      <a:avLst/>
+                    </a:prstGeom>
+                  </pic:spPr>
+                </pic:pic>
+              </a:graphicData>
+            </a:graphic>
+          </wp:inline>
+        </w:drawing>
+      </w:r>
+    </w:p>
+    <w:p>
+      <w:pPr>
+        <w:pStyle w:val="Default"/>
+        <w:rPr>
+          <w:rFonts w:hint="eastAsia"/>
+          <w:b/>
+          <w:noProof/>
+          <w:color w:val="FF0000"/>
+          <w:sz w:val="28"/>
+          <w:lang w:val="en-US" w:eastAsia="ko-KR"/>
+        </w:rPr>
+      </w:pPr>
+      <w:r>
+        <w:rPr>
+          <w:b/>
+          <w:noProof/>
+          <w:color w:val="FF0000"/>
+          <w:sz w:val="28"/>
+          <w:lang w:val="en-US" w:eastAsia="ko-KR"/>
+        </w:rPr>
+        <w:lastRenderedPageBreak/>
+        <w:t>F</w:t>
+      </w:r>
+      <w:r>
+        <w:rPr>
+          <w:rFonts w:hint="eastAsia"/>
+          <w:b/>
+          <w:noProof/>
+          <w:color w:val="FF0000"/>
+          <w:sz w:val="28"/>
+          <w:lang w:val="en-US" w:eastAsia="ko-KR"/>
+        </w:rPr>
+        <w:t xml:space="preserve">rom here as you can see </w:t>
+      </w:r>
+      <w:r>
+        <w:rPr>
+          <w:b/>
+          <w:noProof/>
+          <w:color w:val="FF0000"/>
+          <w:sz w:val="28"/>
+          <w:lang w:val="en-US" w:eastAsia="ko-KR"/>
+        </w:rPr>
+        <w:t>I</w:t>
+      </w:r>
+      <w:r>
+        <w:rPr>
+          <w:rFonts w:hint="eastAsia"/>
+          <w:b/>
+          <w:noProof/>
+          <w:color w:val="FF0000"/>
+          <w:sz w:val="28"/>
+          <w:lang w:val="en-US" w:eastAsia="ko-KR"/>
+        </w:rPr>
+        <w:t xml:space="preserve"> added return value; in dice.java class </w:t>
+      </w:r>
+    </w:p>
+    <w:p>
+      <w:pPr>
+        <w:pStyle w:val="Default"/>
+        <w:rPr>
+          <w:rFonts w:hint="eastAsia"/>
+          <w:noProof/>
+          <w:lang w:val="en-US" w:eastAsia="ko-KR"/>
+        </w:rPr>
+      </w:pPr>
+      <w:r>
+        <w:rPr>
+          <w:noProof/>
+          <w:lang w:val="en-US" w:eastAsia="ko-KR"/>
+        </w:rPr>
+        <w:drawing>
+          <wp:inline distT="0" distB="0" distL="0" distR="0" wp14:anchorId="55C707A1" wp14:editId="75B7E8D5">
+            <wp:extent cx="3724275" cy="923925"/>
+            <wp:effectExtent l="0" t="0" r="9525" b="9525"/>
+            <wp:docPr id="21" name="그림 21"/>
+            <wp:cNvGraphicFramePr>
+              <a:graphicFrameLocks xmlns:a="http://schemas.openxmlformats.org/drawingml/2006/main" noChangeAspect="1"/>
+            </wp:cNvGraphicFramePr>
+            <a:graphic xmlns:a="http://schemas.openxmlformats.org/drawingml/2006/main">
+              <a:graphicData uri="http://schemas.openxmlformats.org/drawingml/2006/picture">
+                <pic:pic xmlns:pic="http://schemas.openxmlformats.org/drawingml/2006/picture">
+                  <pic:nvPicPr>
+                    <pic:cNvPr id="0" name=""/>
+                    <pic:cNvPicPr/>
+                  </pic:nvPicPr>
+                  <pic:blipFill>
+                    <a:blip r:embed="rId14"/>
+                    <a:stretch>
+                      <a:fillRect/>
+                    </a:stretch>
+                  </pic:blipFill>
+                  <pic:spPr>
+                    <a:xfrm>
+                      <a:off x="0" y="0"/>
+                      <a:ext cx="3724275" cy="923925"/>
+                    </a:xfrm>
+                    <a:prstGeom prst="rect">
+                      <a:avLst/>
+                    </a:prstGeom>
+                  </pic:spPr>
+                </pic:pic>
+              </a:graphicData>
+            </a:graphic>
+          </wp:inline>
+        </w:drawing>
+      </w:r>
+      <w:r>
+        <w:rPr>
+          <w:noProof/>
+          <w:lang w:val="en-US" w:eastAsia="ko-KR"/>
+        </w:rPr>
         <w:t xml:space="preserve"> </w:t>
       </w:r>
-      <w:r>
-        <w:rPr>
-          <w:sz w:val="22"/>
-          <w:szCs w:val="22"/>
-        </w:rPr>
-        <w:t>he wins: (</w:t>
-      </w:r>
-      <w:proofErr w:type="spellStart"/>
-      <w:r>
-        <w:rPr>
-          <w:sz w:val="22"/>
-          <w:szCs w:val="22"/>
-        </w:rPr>
-        <w:t>win+lose</w:t>
-      </w:r>
-      <w:proofErr w:type="spellEnd"/>
-      <w:r>
-        <w:rPr>
-          <w:sz w:val="22"/>
-          <w:szCs w:val="22"/>
-        </w:rPr>
-        <w:t>) ratio should approximately equal 0.42. This does not appear to be the case.</w:t>
-      </w:r>
-    </w:p>
-    <w:p>
-      <w:pPr>
-        <w:pStyle w:val="Default"/>
-        <w:rPr>
-          <w:rFonts w:hint="eastAsia"/>
-          <w:lang w:eastAsia="ko-KR"/>
-        </w:rPr>
-      </w:pPr>
+    </w:p>
+    <w:p>
+      <w:pPr>
+        <w:pStyle w:val="Default"/>
+        <w:rPr>
+          <w:rFonts w:hint="eastAsia"/>
+          <w:noProof/>
+          <w:lang w:val="en-US" w:eastAsia="ko-KR"/>
+        </w:rPr>
+      </w:pPr>
+    </w:p>
+    <w:p>
+      <w:pPr>
+        <w:pStyle w:val="Default"/>
+        <w:rPr>
+          <w:rFonts w:hint="eastAsia"/>
+          <w:b/>
+          <w:noProof/>
+          <w:color w:val="FF0000"/>
+          <w:lang w:val="en-US" w:eastAsia="ko-KR"/>
+        </w:rPr>
+      </w:pPr>
+      <w:r>
+        <w:rPr>
+          <w:b/>
+          <w:noProof/>
+          <w:color w:val="FF0000"/>
+          <w:lang w:val="en-US" w:eastAsia="ko-KR"/>
+        </w:rPr>
+        <w:t>A</w:t>
+      </w:r>
+      <w:r>
+        <w:rPr>
+          <w:rFonts w:hint="eastAsia"/>
+          <w:b/>
+          <w:noProof/>
+          <w:color w:val="FF0000"/>
+          <w:lang w:val="en-US" w:eastAsia="ko-KR"/>
+        </w:rPr>
+        <w:t xml:space="preserve">nd the result is saying 0.42 </w:t>
+      </w:r>
+    </w:p>
+    <w:p>
+      <w:pPr>
+        <w:pStyle w:val="Default"/>
+        <w:rPr>
+          <w:b/>
+          <w:lang w:eastAsia="ko-KR"/>
+        </w:rPr>
+      </w:pPr>
+      <w:r>
+        <w:rPr>
+          <w:noProof/>
+          <w:lang w:val="en-US" w:eastAsia="ko-KR"/>
+        </w:rPr>
+        <w:drawing>
+          <wp:inline distT="0" distB="0" distL="0" distR="0" wp14:anchorId="704CAE7A" wp14:editId="3296E659">
+            <wp:extent cx="5731510" cy="2040320"/>
+            <wp:effectExtent l="0" t="0" r="2540" b="0"/>
+            <wp:docPr id="23" name="그림 23"/>
+            <wp:cNvGraphicFramePr>
+              <a:graphicFrameLocks xmlns:a="http://schemas.openxmlformats.org/drawingml/2006/main" noChangeAspect="1"/>
+            </wp:cNvGraphicFramePr>
+            <a:graphic xmlns:a="http://schemas.openxmlformats.org/drawingml/2006/main">
+              <a:graphicData uri="http://schemas.openxmlformats.org/drawingml/2006/picture">
+                <pic:pic xmlns:pic="http://schemas.openxmlformats.org/drawingml/2006/picture">
+                  <pic:nvPicPr>
+                    <pic:cNvPr id="0" name=""/>
+                    <pic:cNvPicPr/>
+                  </pic:nvPicPr>
+                  <pic:blipFill>
+                    <a:blip r:embed="rId15"/>
+                    <a:stretch>
+                      <a:fillRect/>
+                    </a:stretch>
+                  </pic:blipFill>
+                  <pic:spPr>
+                    <a:xfrm>
+                      <a:off x="0" y="0"/>
+                      <a:ext cx="5731510" cy="2040320"/>
+                    </a:xfrm>
+                    <a:prstGeom prst="rect">
+                      <a:avLst/>
+                    </a:prstGeom>
+                  </pic:spPr>
+                </pic:pic>
+              </a:graphicData>
+            </a:graphic>
+          </wp:inline>
+        </w:drawing>
+      </w:r>
     </w:p>
     <w:sectPr>
       <w:pgSz w:w="11906" w:h="16838"/>

</xml_diff>